<commit_message>
Continue in class 2.3.1 Poiters Part 1
</commit_message>
<xml_diff>
--- a/documents/Notebook Notes.docx
+++ b/documents/Notebook Notes.docx
@@ -45,13 +45,27 @@
     <w:p>
       <w:pPr>
         <w:pStyle w:val="Title"/>
-      </w:pPr>
-      <w:r>
+        <w:rPr>
+          <w:lang w:val="en-US"/>
+        </w:rPr>
+      </w:pPr>
+      <w:r>
+        <w:rPr>
+          <w:lang w:val="en-US"/>
+        </w:rPr>
         <w:t>ULTIMATE GO ARDAN LABS</w:t>
       </w:r>
     </w:p>
     <w:p>
-      <w:r>
+      <w:pPr>
+        <w:rPr>
+          <w:lang w:val="en-US"/>
+        </w:rPr>
+      </w:pPr>
+      <w:r>
+        <w:rPr>
+          <w:lang w:val="en-US"/>
+        </w:rPr>
         <w:br w:type="page"/>
       </w:r>
     </w:p>
@@ -63,6 +77,7 @@
           <w:bCs/>
           <w:sz w:val="32"/>
           <w:szCs w:val="32"/>
+          <w:lang w:val="en-US"/>
         </w:rPr>
       </w:pPr>
       <w:r>
@@ -71,9 +86,20 @@
           <w:bCs/>
           <w:sz w:val="32"/>
           <w:szCs w:val="32"/>
+          <w:lang w:val="en-US"/>
         </w:rPr>
         <w:lastRenderedPageBreak/>
-        <w:t>SUMÁRIO</w:t>
+        <w:t>CO</w:t>
+      </w:r>
+      <w:r>
+        <w:rPr>
+          <w:b/>
+          <w:bCs/>
+          <w:sz w:val="32"/>
+          <w:szCs w:val="32"/>
+          <w:lang w:val="en-US"/>
+        </w:rPr>
+        <w:t>NTENTS</w:t>
       </w:r>
     </w:p>
     <w:p>
@@ -84,6 +110,7 @@
           <w:bCs/>
           <w:sz w:val="32"/>
           <w:szCs w:val="32"/>
+          <w:lang w:val="en-US"/>
         </w:rPr>
       </w:pPr>
     </w:p>
@@ -194,29 +221,174 @@
       <w:pPr>
         <w:pStyle w:val="Heading1"/>
       </w:pPr>
-      <w:bookmarkStart w:id="0" w:name="_Toc46487896"/>
       <w:r>
         <w:lastRenderedPageBreak/>
-        <w:t>CAP</w:t>
-      </w:r>
-      <w:r>
-        <w:t>Í</w:t>
-      </w:r>
-      <w:r>
-        <w:t>TULO</w:t>
-      </w:r>
-      <w:bookmarkEnd w:id="0"/>
+        <w:t>MEMORY &amp; DATA SEMANTICS</w:t>
+      </w:r>
     </w:p>
     <w:p>
-      <w:r>
+      <w:pPr>
+        <w:pStyle w:val="Heading2"/>
         <w:rPr>
           <w:lang w:val="en-US"/>
         </w:rPr>
-        <w:t xml:space="preserve">Lorem ipsum dolor sit amet, consectetur adipiscing elit. </w:t>
-      </w:r>
-      <w:r>
-        <w:t>In egestas vitae nibh posuere condimentum. Aliquam quis rutrum nunc. Sed convallis turpis ac vestibulum ullamcorper. Suspendisse efficitur rutrum placerat. Praesent nec nulla ac nunc luctus pulvinar. Integer in sollicitudin augue. Nullam finibus fermentum dui eu ornare. Proin ut magna mi. Quisque vulputate pellentesque mi non consequat. Mauris porttitor condimentum nunc, vitae suscipit erat consequat at. Praesent ipsum massa, dapibus in nulla id, bibendum convallis quam.</w:t>
-      </w:r>
+      </w:pPr>
+      <w:r>
+        <w:rPr>
+          <w:lang w:val="en-US"/>
+        </w:rPr>
+        <w:t>Variables</w:t>
+      </w:r>
+    </w:p>
+    <w:p>
+      <w:r>
+        <w:t>Os tipos de vari</w:t>
+      </w:r>
+      <w:r>
+        <w:t>á</w:t>
+      </w:r>
+      <w:r>
+        <w:t>veis s</w:t>
+      </w:r>
+      <w:r>
+        <w:t xml:space="preserve">ão muito importantes, </w:t>
+      </w:r>
+      <w:r>
+        <w:t>pois eles definem o tamanho de alocação na memória</w:t>
+      </w:r>
+      <w:r>
+        <w:t>.</w:t>
+      </w:r>
+      <w:r>
+        <w:t xml:space="preserve"> Em Go caso não inicializemos uma variável com algum valor, ela é inicializada por padrão com valor zero.</w:t>
+      </w:r>
+      <w:r>
+        <w:t xml:space="preserve"> Em caso de ser uma </w:t>
+      </w:r>
+      <w:proofErr w:type="spellStart"/>
+      <w:r>
+        <w:t>string</w:t>
+      </w:r>
+      <w:proofErr w:type="spellEnd"/>
+      <w:r>
+        <w:t xml:space="preserve"> temos o valor do pointer como </w:t>
+      </w:r>
+      <w:proofErr w:type="spellStart"/>
+      <w:r>
+        <w:t>nil</w:t>
+      </w:r>
+      <w:proofErr w:type="spellEnd"/>
+      <w:r>
+        <w:t xml:space="preserve"> e o valor dos bits como 0. </w:t>
+      </w:r>
+    </w:p>
+    <w:p>
+      <w:r>
+        <w:t xml:space="preserve">Não temos casting em Go, a linguagem possuí </w:t>
+      </w:r>
+      <w:proofErr w:type="spellStart"/>
+      <w:r>
+        <w:t>conve</w:t>
+      </w:r>
+      <w:r>
+        <w:t>rtion</w:t>
+      </w:r>
+      <w:proofErr w:type="spellEnd"/>
+      <w:r>
+        <w:t xml:space="preserve">, que previne a ocorrência de erros de quebra de bits na memoria como ocorre em outras linguagens, o que o </w:t>
+      </w:r>
+      <w:proofErr w:type="spellStart"/>
+      <w:r>
+        <w:t>convert</w:t>
+      </w:r>
+      <w:r>
+        <w:t>ion</w:t>
+      </w:r>
+      <w:proofErr w:type="spellEnd"/>
+      <w:r>
+        <w:t xml:space="preserve"> faz é uma cópia dos bits e adiciona os novos na cópia.</w:t>
+      </w:r>
+      <w:r>
+        <w:br/>
+      </w:r>
+    </w:p>
+    <w:p/>
+    <w:p>
+      <w:pPr>
+        <w:pStyle w:val="Heading2"/>
+        <w:rPr>
+          <w:lang w:val="en-US"/>
+        </w:rPr>
+      </w:pPr>
+      <w:r>
+        <w:rPr>
+          <w:lang w:val="en-US"/>
+        </w:rPr>
+        <w:t>Struct Types</w:t>
+      </w:r>
+    </w:p>
+    <w:p>
+      <w:pPr>
+        <w:rPr>
+          <w:lang w:val="en-US"/>
+        </w:rPr>
+      </w:pPr>
+    </w:p>
+    <w:p>
+      <w:pPr>
+        <w:rPr>
+          <w:lang w:val="en-US"/>
+        </w:rPr>
+      </w:pPr>
+    </w:p>
+    <w:p>
+      <w:pPr>
+        <w:rPr>
+          <w:lang w:val="en-US"/>
+        </w:rPr>
+      </w:pPr>
+    </w:p>
+    <w:p>
+      <w:pPr>
+        <w:pStyle w:val="Heading2"/>
+        <w:rPr>
+          <w:lang w:val="en-US"/>
+        </w:rPr>
+      </w:pPr>
+      <w:r>
+        <w:rPr>
+          <w:lang w:val="en-US"/>
+        </w:rPr>
+        <w:t>Pointers</w:t>
+      </w:r>
+    </w:p>
+    <w:p>
+      <w:pPr>
+        <w:pStyle w:val="Heading3"/>
+        <w:rPr>
+          <w:lang w:val="en-US"/>
+        </w:rPr>
+      </w:pPr>
+      <w:r>
+        <w:rPr>
+          <w:lang w:val="en-US"/>
+        </w:rPr>
+        <w:t>Pass by Value</w:t>
+      </w:r>
+    </w:p>
+    <w:p>
+      <w:pPr>
+        <w:rPr>
+          <w:lang w:val="en-US"/>
+        </w:rPr>
+      </w:pPr>
+    </w:p>
+    <w:p>
+      <w:pPr>
+        <w:rPr>
+          <w:lang w:val="en-US"/>
+        </w:rPr>
+      </w:pPr>
     </w:p>
     <w:sectPr>
       <w:pgSz w:w="11906" w:h="16838"/>

</xml_diff>

<commit_message>
Beggining a new module Data Structures
</commit_message>
<xml_diff>
--- a/documents/Notebook Notes.docx
+++ b/documents/Notebook Notes.docx
@@ -382,6 +382,50 @@
           <w:lang w:val="en-US"/>
         </w:rPr>
       </w:pPr>
+    </w:p>
+    <w:p>
+      <w:pPr>
+        <w:spacing w:line="360" w:lineRule="auto"/>
+        <w:ind w:firstLine="0"/>
+        <w:rPr>
+          <w:lang w:val="en-US"/>
+        </w:rPr>
+      </w:pPr>
+      <w:r>
+        <w:rPr>
+          <w:lang w:val="en-US"/>
+        </w:rPr>
+        <w:br w:type="page"/>
+      </w:r>
+    </w:p>
+    <w:p>
+      <w:pPr>
+        <w:pStyle w:val="Heading1"/>
+        <w:rPr>
+          <w:lang w:val="en-US"/>
+        </w:rPr>
+      </w:pPr>
+      <w:r>
+        <w:rPr>
+          <w:lang w:val="en-US"/>
+        </w:rPr>
+        <w:lastRenderedPageBreak/>
+        <w:t>DATA STRUCTURES</w:t>
+      </w:r>
+    </w:p>
+    <w:p>
+      <w:pPr>
+        <w:pStyle w:val="Heading2"/>
+        <w:rPr>
+          <w:lang w:val="en-US"/>
+        </w:rPr>
+      </w:pPr>
+      <w:r>
+        <w:rPr>
+          <w:lang w:val="en-US"/>
+        </w:rPr>
+        <w:t>ARRAYS</w:t>
+      </w:r>
     </w:p>
     <w:p>
       <w:pPr>

</xml_diff>